<commit_message>
Första grund gjord två skådespelare
Första grund gjord där man ser vilka
roller två spelat ihop.
Ska byggas vidare men själva grunden
fungerar.
</commit_message>
<xml_diff>
--- a/Hemsidefix JV.docx
+++ b/Hemsidefix JV.docx
@@ -71,49 +71,7 @@
         <w:rPr>
           <w:strike/>
         </w:rPr>
-        <w:t xml:space="preserve">Gå genom </w:t>
-      </w:r>
-      <w:proofErr w:type="spellStart"/>
-      <w:r>
-        <w:rPr>
-          <w:strike/>
-        </w:rPr>
-        <w:t>Stored</w:t>
-      </w:r>
-      <w:proofErr w:type="spellEnd"/>
-      <w:r>
-        <w:rPr>
-          <w:strike/>
-        </w:rPr>
-        <w:t xml:space="preserve"> </w:t>
-      </w:r>
-      <w:proofErr w:type="spellStart"/>
-      <w:r>
-        <w:rPr>
-          <w:strike/>
-        </w:rPr>
-        <w:t>Procedures</w:t>
-      </w:r>
-      <w:proofErr w:type="spellEnd"/>
-      <w:r>
-        <w:rPr>
-          <w:strike/>
-        </w:rPr>
-        <w:t xml:space="preserve"> så att </w:t>
-      </w:r>
-      <w:proofErr w:type="spellStart"/>
-      <w:r>
-        <w:rPr>
-          <w:strike/>
-        </w:rPr>
-        <w:t>FullName</w:t>
-      </w:r>
-      <w:proofErr w:type="spellEnd"/>
-      <w:r>
-        <w:rPr>
-          <w:strike/>
-        </w:rPr>
-        <w:t xml:space="preserve"> används</w:t>
+        <w:t>Gå genom Stored Procedures så att FullName används</w:t>
       </w:r>
       <w:r>
         <w:rPr>
@@ -233,15 +191,7 @@
         </w:rPr>
       </w:pPr>
       <w:r>
-        <w:t xml:space="preserve">Men då borde Sångare </w:t>
-      </w:r>
-      <w:proofErr w:type="spellStart"/>
-      <w:r>
-        <w:t>splittas</w:t>
-      </w:r>
-      <w:proofErr w:type="spellEnd"/>
-      <w:r>
-        <w:t xml:space="preserve"> eventuellt?</w:t>
+        <w:t>Men då borde Sångare splittas eventuellt?</w:t>
       </w:r>
     </w:p>
     <w:p>
@@ -278,26 +228,50 @@
           <w:ilvl w:val="0"/>
           <w:numId w:val="1"/>
         </w:numPr>
-      </w:pPr>
-      <w:r>
+        <w:rPr>
+          <w:strike/>
+        </w:rPr>
+      </w:pPr>
+      <w:r>
+        <w:rPr>
+          <w:strike/>
+        </w:rPr>
         <w:t>Lägg in funktion</w:t>
       </w:r>
       <w:r>
+        <w:rPr>
+          <w:strike/>
+        </w:rPr>
         <w:t>alitet</w:t>
       </w:r>
       <w:r>
+        <w:rPr>
+          <w:strike/>
+        </w:rPr>
         <w:t xml:space="preserve"> att</w:t>
       </w:r>
       <w:r>
+        <w:rPr>
+          <w:strike/>
+        </w:rPr>
         <w:t xml:space="preserve"> kunna</w:t>
       </w:r>
       <w:r>
+        <w:rPr>
+          <w:strike/>
+        </w:rPr>
         <w:t xml:space="preserve"> söka på två </w:t>
       </w:r>
       <w:r>
+        <w:rPr>
+          <w:strike/>
+        </w:rPr>
         <w:t>skådespelare</w:t>
       </w:r>
       <w:r>
+        <w:rPr>
+          <w:strike/>
+        </w:rPr>
         <w:t xml:space="preserve"> och få fram vad de gjort ihop.</w:t>
       </w:r>
     </w:p>
@@ -305,6 +279,69 @@
       <w:pPr>
         <w:pStyle w:val="Liststycke"/>
         <w:numPr>
+          <w:ilvl w:val="1"/>
+          <w:numId w:val="1"/>
+        </w:numPr>
+      </w:pPr>
+      <w:r>
+        <w:t xml:space="preserve">Fixa så att eventuella slut s tas bort. </w:t>
+      </w:r>
+      <w:r>
+        <w:t>Exempelvis Andreass</w:t>
+      </w:r>
+    </w:p>
+    <w:p>
+      <w:pPr>
+        <w:pStyle w:val="Liststycke"/>
+        <w:numPr>
+          <w:ilvl w:val="1"/>
+          <w:numId w:val="1"/>
+        </w:numPr>
+      </w:pPr>
+      <w:r>
+        <w:t>Fixa en söksida där man kan söka på två st.</w:t>
+      </w:r>
+    </w:p>
+    <w:p>
+      <w:pPr>
+        <w:pStyle w:val="Liststycke"/>
+        <w:numPr>
+          <w:ilvl w:val="1"/>
+          <w:numId w:val="1"/>
+        </w:numPr>
+      </w:pPr>
+      <w:r>
+        <w:t>Gör sidan snyggare där man ser båda.</w:t>
+      </w:r>
+    </w:p>
+    <w:p>
+      <w:pPr>
+        <w:pStyle w:val="Liststycke"/>
+        <w:numPr>
+          <w:ilvl w:val="2"/>
+          <w:numId w:val="1"/>
+        </w:numPr>
+      </w:pPr>
+      <w:r>
+        <w:t>Affischer i tabellen?</w:t>
+      </w:r>
+    </w:p>
+    <w:p>
+      <w:pPr>
+        <w:pStyle w:val="Liststycke"/>
+        <w:numPr>
+          <w:ilvl w:val="1"/>
+          <w:numId w:val="1"/>
+        </w:numPr>
+      </w:pPr>
+      <w:r>
+        <w:t>Gör så att man inte kan ha samma person två gånger.</w:t>
+      </w:r>
+    </w:p>
+    <w:p>
+      <w:pPr>
+        <w:pStyle w:val="Liststycke"/>
+        <w:numPr>
           <w:ilvl w:val="0"/>
           <w:numId w:val="1"/>
         </w:numPr>
@@ -359,25 +396,15 @@
           <w:ilvl w:val="1"/>
           <w:numId w:val="1"/>
         </w:numPr>
-      </w:pPr>
-      <w:r>
-        <w:t xml:space="preserve">Se över om </w:t>
-      </w:r>
-      <w:proofErr w:type="spellStart"/>
-      <w:r>
-        <w:t>Fun</w:t>
-      </w:r>
-      <w:proofErr w:type="spellEnd"/>
-      <w:r>
-        <w:t xml:space="preserve"> </w:t>
-      </w:r>
-      <w:proofErr w:type="spellStart"/>
-      <w:r>
-        <w:t>Facts</w:t>
-      </w:r>
-      <w:proofErr w:type="spellEnd"/>
-      <w:r>
-        <w:t xml:space="preserve"> kan flyttas efter om det bara finns en eller två produktioner?</w:t>
+        <w:rPr>
+          <w:strike/>
+        </w:rPr>
+      </w:pPr>
+      <w:r>
+        <w:rPr>
+          <w:strike/>
+        </w:rPr>
+        <w:t>Se över om Fun Facts kan flyttas efter om det bara finns en eller två produktioner?</w:t>
       </w:r>
     </w:p>
     <w:p>
@@ -490,63 +517,27 @@
           <w:iCs/>
           <w:strike/>
         </w:rPr>
-        <w:t xml:space="preserve"> -&gt; Om man inte stått på scen någon gång hittas inte </w:t>
-      </w:r>
-      <w:proofErr w:type="spellStart"/>
+        <w:t xml:space="preserve"> -&gt; Om man inte stått på scen någon gång hittas inte datan.</w:t>
+      </w:r>
+    </w:p>
+    <w:p>
+      <w:pPr>
+        <w:pStyle w:val="Liststycke"/>
+        <w:numPr>
+          <w:ilvl w:val="0"/>
+          <w:numId w:val="1"/>
+        </w:numPr>
+        <w:rPr>
+          <w:strike/>
+        </w:rPr>
+      </w:pPr>
       <w:r>
         <w:rPr>
           <w:i/>
           <w:iCs/>
           <w:strike/>
         </w:rPr>
-        <w:t>datan</w:t>
-      </w:r>
-      <w:proofErr w:type="spellEnd"/>
-      <w:r>
-        <w:rPr>
-          <w:i/>
-          <w:iCs/>
-          <w:strike/>
-        </w:rPr>
-        <w:t>.</w:t>
-      </w:r>
-    </w:p>
-    <w:p>
-      <w:pPr>
-        <w:pStyle w:val="Liststycke"/>
-        <w:numPr>
-          <w:ilvl w:val="0"/>
-          <w:numId w:val="1"/>
-        </w:numPr>
-        <w:rPr>
-          <w:strike/>
-        </w:rPr>
-      </w:pPr>
-      <w:r>
-        <w:rPr>
-          <w:i/>
-          <w:iCs/>
-          <w:strike/>
-        </w:rPr>
-        <w:t xml:space="preserve">Bugg -&gt; Barnkalaset Image </w:t>
-      </w:r>
-      <w:proofErr w:type="spellStart"/>
-      <w:r>
-        <w:rPr>
-          <w:i/>
-          <w:iCs/>
-          <w:strike/>
-        </w:rPr>
-        <w:t>Hover</w:t>
-      </w:r>
-      <w:proofErr w:type="spellEnd"/>
-      <w:r>
-        <w:rPr>
-          <w:i/>
-          <w:iCs/>
-          <w:strike/>
-        </w:rPr>
-        <w:t xml:space="preserve"> förändrar storleken på bilden.</w:t>
+        <w:t>Bugg -&gt; Barnkalaset Image Hover förändrar storleken på bilden.</w:t>
       </w:r>
       <w:r>
         <w:rPr>

</xml_diff>